<commit_message>
Primeira versão do projeto
</commit_message>
<xml_diff>
--- a/documentação/Documento de requisitos - Sistema de Gerenciamento Financeiro.docx
+++ b/documentação/Documento de requisitos - Sistema de Gerenciamento Financeiro.docx
@@ -32,6 +32,159 @@
           <w:bCs/>
         </w:rPr>
       </w:pPr>
+      <w:r>
+        <w:rPr>
+          <w:rFonts w:ascii="Arial" w:hAnsi="Arial" w:cs="Arial"/>
+          <w:b/>
+          <w:bCs/>
+        </w:rPr>
+        <w:t>Tecnologias utilizadas:</w:t>
+      </w:r>
+    </w:p>
+    <w:p>
+      <w:pPr>
+        <w:pStyle w:val="PargrafodaLista"/>
+        <w:numPr>
+          <w:ilvl w:val="0"/>
+          <w:numId w:val="22"/>
+        </w:numPr>
+        <w:rPr>
+          <w:rFonts w:ascii="Arial" w:hAnsi="Arial" w:cs="Arial"/>
+          <w:b/>
+          <w:bCs/>
+        </w:rPr>
+      </w:pPr>
+      <w:r>
+        <w:rPr>
+          <w:rFonts w:ascii="Arial" w:hAnsi="Arial" w:cs="Arial"/>
+          <w:b/>
+          <w:bCs/>
+        </w:rPr>
+        <w:t>PostgreSQL</w:t>
+      </w:r>
+    </w:p>
+    <w:p>
+      <w:pPr>
+        <w:pStyle w:val="PargrafodaLista"/>
+        <w:numPr>
+          <w:ilvl w:val="0"/>
+          <w:numId w:val="22"/>
+        </w:numPr>
+        <w:rPr>
+          <w:rFonts w:ascii="Arial" w:hAnsi="Arial" w:cs="Arial"/>
+          <w:b/>
+          <w:bCs/>
+        </w:rPr>
+      </w:pPr>
+      <w:r>
+        <w:rPr>
+          <w:rFonts w:ascii="Arial" w:hAnsi="Arial" w:cs="Arial"/>
+          <w:b/>
+          <w:bCs/>
+        </w:rPr>
+        <w:t>Python</w:t>
+      </w:r>
+    </w:p>
+    <w:p>
+      <w:pPr>
+        <w:pStyle w:val="PargrafodaLista"/>
+        <w:numPr>
+          <w:ilvl w:val="0"/>
+          <w:numId w:val="22"/>
+        </w:numPr>
+        <w:rPr>
+          <w:rFonts w:ascii="Arial" w:hAnsi="Arial" w:cs="Arial"/>
+          <w:b/>
+          <w:bCs/>
+        </w:rPr>
+      </w:pPr>
+      <w:r>
+        <w:rPr>
+          <w:rFonts w:ascii="Arial" w:hAnsi="Arial" w:cs="Arial"/>
+          <w:b/>
+          <w:bCs/>
+        </w:rPr>
+        <w:t>Django</w:t>
+      </w:r>
+    </w:p>
+    <w:p>
+      <w:pPr>
+        <w:pStyle w:val="PargrafodaLista"/>
+        <w:numPr>
+          <w:ilvl w:val="0"/>
+          <w:numId w:val="22"/>
+        </w:numPr>
+        <w:rPr>
+          <w:rFonts w:ascii="Arial" w:hAnsi="Arial" w:cs="Arial"/>
+          <w:b/>
+          <w:bCs/>
+        </w:rPr>
+      </w:pPr>
+      <w:proofErr w:type="spellStart"/>
+      <w:r>
+        <w:rPr>
+          <w:rFonts w:ascii="Arial" w:hAnsi="Arial" w:cs="Arial"/>
+          <w:b/>
+          <w:bCs/>
+        </w:rPr>
+        <w:t>Pytest</w:t>
+      </w:r>
+      <w:proofErr w:type="spellEnd"/>
+    </w:p>
+    <w:p>
+      <w:pPr>
+        <w:pStyle w:val="PargrafodaLista"/>
+        <w:numPr>
+          <w:ilvl w:val="0"/>
+          <w:numId w:val="22"/>
+        </w:numPr>
+        <w:rPr>
+          <w:rFonts w:ascii="Arial" w:hAnsi="Arial" w:cs="Arial"/>
+          <w:b/>
+          <w:bCs/>
+        </w:rPr>
+      </w:pPr>
+      <w:r>
+        <w:rPr>
+          <w:rFonts w:ascii="Arial" w:hAnsi="Arial" w:cs="Arial"/>
+          <w:b/>
+          <w:bCs/>
+        </w:rPr>
+        <w:t>TDD</w:t>
+      </w:r>
+    </w:p>
+    <w:p>
+      <w:pPr>
+        <w:pStyle w:val="PargrafodaLista"/>
+        <w:numPr>
+          <w:ilvl w:val="0"/>
+          <w:numId w:val="22"/>
+        </w:numPr>
+        <w:rPr>
+          <w:rFonts w:ascii="Arial" w:hAnsi="Arial" w:cs="Arial"/>
+          <w:b/>
+          <w:bCs/>
+        </w:rPr>
+      </w:pPr>
+      <w:proofErr w:type="spellStart"/>
+      <w:r>
+        <w:rPr>
+          <w:rFonts w:ascii="Arial" w:hAnsi="Arial" w:cs="Arial"/>
+          <w:b/>
+          <w:bCs/>
+        </w:rPr>
+        <w:t>Bootstrap</w:t>
+      </w:r>
+      <w:proofErr w:type="spellEnd"/>
+    </w:p>
+    <w:p>
+      <w:pPr>
+        <w:rPr>
+          <w:rFonts w:ascii="Arial" w:hAnsi="Arial" w:cs="Arial"/>
+          <w:b/>
+          <w:bCs/>
+        </w:rPr>
+      </w:pPr>
     </w:p>
     <w:p>
       <w:pPr>
@@ -330,6 +483,7 @@
         <w:rPr>
           <w:rFonts w:ascii="Arial" w:hAnsi="Arial" w:cs="Arial"/>
         </w:rPr>
+        <w:lastRenderedPageBreak/>
         <w:t>O usuário deve poder visualizar as transações recentes de cada conta.</w:t>
       </w:r>
     </w:p>
@@ -429,7 +583,6 @@
         <w:rPr>
           <w:rFonts w:ascii="Arial" w:hAnsi="Arial" w:cs="Arial"/>
         </w:rPr>
-        <w:lastRenderedPageBreak/>
         <w:t>O usuário deve poder visualizar o relatório por mês ou ano, com gráficos de comparação entre períodos.</w:t>
       </w:r>
     </w:p>
@@ -781,6 +934,7 @@
         <w:rPr>
           <w:rFonts w:ascii="Arial" w:hAnsi="Arial" w:cs="Arial"/>
         </w:rPr>
+        <w:lastRenderedPageBreak/>
         <w:t>O saldo de uma conta estiver abaixo de um limite definido pelo usuário.</w:t>
       </w:r>
     </w:p>
@@ -849,7 +1003,6 @@
         <w:rPr>
           <w:rFonts w:ascii="Arial" w:hAnsi="Arial" w:cs="Arial"/>
         </w:rPr>
-        <w:lastRenderedPageBreak/>
         <w:t>O tempo de resposta para operações críticas como login e registro de transações deve ser menor que 1 segundo.</w:t>
       </w:r>
     </w:p>
@@ -1150,6 +1303,7 @@
         <w:rPr>
           <w:rFonts w:ascii="Arial" w:hAnsi="Arial" w:cs="Arial"/>
         </w:rPr>
+        <w:lastRenderedPageBreak/>
         <w:t>Toda transação deve ser categorizada por um dos tipos predefinidos (</w:t>
       </w:r>
       <w:proofErr w:type="spellStart"/>
@@ -1260,7 +1414,6 @@
         <w:rPr>
           <w:rFonts w:ascii="Arial" w:hAnsi="Arial" w:cs="Arial"/>
         </w:rPr>
-        <w:lastRenderedPageBreak/>
         <w:t>Transações recorrentes devem ser automaticamente registradas no sistema na data especificada pelo usuário.</w:t>
       </w:r>
     </w:p>
@@ -1695,6 +1848,119 @@
     </w:lvl>
   </w:abstractNum>
   <w:abstractNum w:abstractNumId="1" w15:restartNumberingAfterBreak="0">
+    <w:nsid w:val="076F4DDD"/>
+    <w:multiLevelType w:val="hybridMultilevel"/>
+    <w:tmpl w:val="C74C4448"/>
+    <w:lvl w:ilvl="0" w:tplc="04160001">
+      <w:start w:val="1"/>
+      <w:numFmt w:val="bullet"/>
+      <w:lvlText w:val=""/>
+      <w:lvlJc w:val="left"/>
+      <w:pPr>
+        <w:ind w:left="720" w:hanging="360"/>
+      </w:pPr>
+      <w:rPr>
+        <w:rFonts w:ascii="Symbol" w:hAnsi="Symbol" w:hint="default"/>
+      </w:rPr>
+    </w:lvl>
+    <w:lvl w:ilvl="1" w:tplc="04160003" w:tentative="1">
+      <w:start w:val="1"/>
+      <w:numFmt w:val="bullet"/>
+      <w:lvlText w:val="o"/>
+      <w:lvlJc w:val="left"/>
+      <w:pPr>
+        <w:ind w:left="1440" w:hanging="360"/>
+      </w:pPr>
+      <w:rPr>
+        <w:rFonts w:ascii="Courier New" w:hAnsi="Courier New" w:cs="Courier New" w:hint="default"/>
+      </w:rPr>
+    </w:lvl>
+    <w:lvl w:ilvl="2" w:tplc="04160005" w:tentative="1">
+      <w:start w:val="1"/>
+      <w:numFmt w:val="bullet"/>
+      <w:lvlText w:val=""/>
+      <w:lvlJc w:val="left"/>
+      <w:pPr>
+        <w:ind w:left="2160" w:hanging="360"/>
+      </w:pPr>
+      <w:rPr>
+        <w:rFonts w:ascii="Wingdings" w:hAnsi="Wingdings" w:hint="default"/>
+      </w:rPr>
+    </w:lvl>
+    <w:lvl w:ilvl="3" w:tplc="04160001" w:tentative="1">
+      <w:start w:val="1"/>
+      <w:numFmt w:val="bullet"/>
+      <w:lvlText w:val=""/>
+      <w:lvlJc w:val="left"/>
+      <w:pPr>
+        <w:ind w:left="2880" w:hanging="360"/>
+      </w:pPr>
+      <w:rPr>
+        <w:rFonts w:ascii="Symbol" w:hAnsi="Symbol" w:hint="default"/>
+      </w:rPr>
+    </w:lvl>
+    <w:lvl w:ilvl="4" w:tplc="04160003" w:tentative="1">
+      <w:start w:val="1"/>
+      <w:numFmt w:val="bullet"/>
+      <w:lvlText w:val="o"/>
+      <w:lvlJc w:val="left"/>
+      <w:pPr>
+        <w:ind w:left="3600" w:hanging="360"/>
+      </w:pPr>
+      <w:rPr>
+        <w:rFonts w:ascii="Courier New" w:hAnsi="Courier New" w:cs="Courier New" w:hint="default"/>
+      </w:rPr>
+    </w:lvl>
+    <w:lvl w:ilvl="5" w:tplc="04160005" w:tentative="1">
+      <w:start w:val="1"/>
+      <w:numFmt w:val="bullet"/>
+      <w:lvlText w:val=""/>
+      <w:lvlJc w:val="left"/>
+      <w:pPr>
+        <w:ind w:left="4320" w:hanging="360"/>
+      </w:pPr>
+      <w:rPr>
+        <w:rFonts w:ascii="Wingdings" w:hAnsi="Wingdings" w:hint="default"/>
+      </w:rPr>
+    </w:lvl>
+    <w:lvl w:ilvl="6" w:tplc="04160001" w:tentative="1">
+      <w:start w:val="1"/>
+      <w:numFmt w:val="bullet"/>
+      <w:lvlText w:val=""/>
+      <w:lvlJc w:val="left"/>
+      <w:pPr>
+        <w:ind w:left="5040" w:hanging="360"/>
+      </w:pPr>
+      <w:rPr>
+        <w:rFonts w:ascii="Symbol" w:hAnsi="Symbol" w:hint="default"/>
+      </w:rPr>
+    </w:lvl>
+    <w:lvl w:ilvl="7" w:tplc="04160003" w:tentative="1">
+      <w:start w:val="1"/>
+      <w:numFmt w:val="bullet"/>
+      <w:lvlText w:val="o"/>
+      <w:lvlJc w:val="left"/>
+      <w:pPr>
+        <w:ind w:left="5760" w:hanging="360"/>
+      </w:pPr>
+      <w:rPr>
+        <w:rFonts w:ascii="Courier New" w:hAnsi="Courier New" w:cs="Courier New" w:hint="default"/>
+      </w:rPr>
+    </w:lvl>
+    <w:lvl w:ilvl="8" w:tplc="04160005" w:tentative="1">
+      <w:start w:val="1"/>
+      <w:numFmt w:val="bullet"/>
+      <w:lvlText w:val=""/>
+      <w:lvlJc w:val="left"/>
+      <w:pPr>
+        <w:ind w:left="6480" w:hanging="360"/>
+      </w:pPr>
+      <w:rPr>
+        <w:rFonts w:ascii="Wingdings" w:hAnsi="Wingdings" w:hint="default"/>
+      </w:rPr>
+    </w:lvl>
+  </w:abstractNum>
+  <w:abstractNum w:abstractNumId="2" w15:restartNumberingAfterBreak="0">
     <w:nsid w:val="09C56FAD"/>
     <w:multiLevelType w:val="multilevel"/>
     <w:tmpl w:val="440837E0"/>
@@ -1843,7 +2109,7 @@
       </w:rPr>
     </w:lvl>
   </w:abstractNum>
-  <w:abstractNum w:abstractNumId="2" w15:restartNumberingAfterBreak="0">
+  <w:abstractNum w:abstractNumId="3" w15:restartNumberingAfterBreak="0">
     <w:nsid w:val="0AAE6221"/>
     <w:multiLevelType w:val="multilevel"/>
     <w:tmpl w:val="9F0AE90A"/>
@@ -1992,7 +2258,7 @@
       </w:rPr>
     </w:lvl>
   </w:abstractNum>
-  <w:abstractNum w:abstractNumId="3" w15:restartNumberingAfterBreak="0">
+  <w:abstractNum w:abstractNumId="4" w15:restartNumberingAfterBreak="0">
     <w:nsid w:val="0FFB3FA7"/>
     <w:multiLevelType w:val="multilevel"/>
     <w:tmpl w:val="3C7255E0"/>
@@ -2141,7 +2407,7 @@
       </w:rPr>
     </w:lvl>
   </w:abstractNum>
-  <w:abstractNum w:abstractNumId="4" w15:restartNumberingAfterBreak="0">
+  <w:abstractNum w:abstractNumId="5" w15:restartNumberingAfterBreak="0">
     <w:nsid w:val="14412705"/>
     <w:multiLevelType w:val="multilevel"/>
     <w:tmpl w:val="3AD21BAE"/>
@@ -2290,7 +2556,7 @@
       </w:rPr>
     </w:lvl>
   </w:abstractNum>
-  <w:abstractNum w:abstractNumId="5" w15:restartNumberingAfterBreak="0">
+  <w:abstractNum w:abstractNumId="6" w15:restartNumberingAfterBreak="0">
     <w:nsid w:val="1D5A2D78"/>
     <w:multiLevelType w:val="multilevel"/>
     <w:tmpl w:val="3D625F96"/>
@@ -2439,7 +2705,7 @@
       </w:rPr>
     </w:lvl>
   </w:abstractNum>
-  <w:abstractNum w:abstractNumId="6" w15:restartNumberingAfterBreak="0">
+  <w:abstractNum w:abstractNumId="7" w15:restartNumberingAfterBreak="0">
     <w:nsid w:val="1DE10796"/>
     <w:multiLevelType w:val="multilevel"/>
     <w:tmpl w:val="7E04EC72"/>
@@ -2588,7 +2854,7 @@
       </w:rPr>
     </w:lvl>
   </w:abstractNum>
-  <w:abstractNum w:abstractNumId="7" w15:restartNumberingAfterBreak="0">
+  <w:abstractNum w:abstractNumId="8" w15:restartNumberingAfterBreak="0">
     <w:nsid w:val="1F6E6F9B"/>
     <w:multiLevelType w:val="multilevel"/>
     <w:tmpl w:val="DCEE254A"/>
@@ -2737,7 +3003,7 @@
       </w:rPr>
     </w:lvl>
   </w:abstractNum>
-  <w:abstractNum w:abstractNumId="8" w15:restartNumberingAfterBreak="0">
+  <w:abstractNum w:abstractNumId="9" w15:restartNumberingAfterBreak="0">
     <w:nsid w:val="292A5D2F"/>
     <w:multiLevelType w:val="multilevel"/>
     <w:tmpl w:val="1A6CDF5C"/>
@@ -2886,7 +3152,7 @@
       </w:rPr>
     </w:lvl>
   </w:abstractNum>
-  <w:abstractNum w:abstractNumId="9" w15:restartNumberingAfterBreak="0">
+  <w:abstractNum w:abstractNumId="10" w15:restartNumberingAfterBreak="0">
     <w:nsid w:val="3A080985"/>
     <w:multiLevelType w:val="multilevel"/>
     <w:tmpl w:val="DB5017B2"/>
@@ -3035,7 +3301,7 @@
       </w:rPr>
     </w:lvl>
   </w:abstractNum>
-  <w:abstractNum w:abstractNumId="10" w15:restartNumberingAfterBreak="0">
+  <w:abstractNum w:abstractNumId="11" w15:restartNumberingAfterBreak="0">
     <w:nsid w:val="3C2475F5"/>
     <w:multiLevelType w:val="multilevel"/>
     <w:tmpl w:val="3648D106"/>
@@ -3184,7 +3450,7 @@
       </w:rPr>
     </w:lvl>
   </w:abstractNum>
-  <w:abstractNum w:abstractNumId="11" w15:restartNumberingAfterBreak="0">
+  <w:abstractNum w:abstractNumId="12" w15:restartNumberingAfterBreak="0">
     <w:nsid w:val="456B59BF"/>
     <w:multiLevelType w:val="multilevel"/>
     <w:tmpl w:val="7CCABAAC"/>
@@ -3333,7 +3599,7 @@
       </w:rPr>
     </w:lvl>
   </w:abstractNum>
-  <w:abstractNum w:abstractNumId="12" w15:restartNumberingAfterBreak="0">
+  <w:abstractNum w:abstractNumId="13" w15:restartNumberingAfterBreak="0">
     <w:nsid w:val="51D236BD"/>
     <w:multiLevelType w:val="multilevel"/>
     <w:tmpl w:val="5E904118"/>
@@ -3482,7 +3748,7 @@
       </w:rPr>
     </w:lvl>
   </w:abstractNum>
-  <w:abstractNum w:abstractNumId="13" w15:restartNumberingAfterBreak="0">
+  <w:abstractNum w:abstractNumId="14" w15:restartNumberingAfterBreak="0">
     <w:nsid w:val="586A11FB"/>
     <w:multiLevelType w:val="multilevel"/>
     <w:tmpl w:val="FDF0A536"/>
@@ -3631,7 +3897,7 @@
       </w:rPr>
     </w:lvl>
   </w:abstractNum>
-  <w:abstractNum w:abstractNumId="14" w15:restartNumberingAfterBreak="0">
+  <w:abstractNum w:abstractNumId="15" w15:restartNumberingAfterBreak="0">
     <w:nsid w:val="5F4F2F1E"/>
     <w:multiLevelType w:val="multilevel"/>
     <w:tmpl w:val="81B0DE1A"/>
@@ -3780,7 +4046,7 @@
       </w:rPr>
     </w:lvl>
   </w:abstractNum>
-  <w:abstractNum w:abstractNumId="15" w15:restartNumberingAfterBreak="0">
+  <w:abstractNum w:abstractNumId="16" w15:restartNumberingAfterBreak="0">
     <w:nsid w:val="659253BB"/>
     <w:multiLevelType w:val="multilevel"/>
     <w:tmpl w:val="D576C2EC"/>
@@ -3929,7 +4195,7 @@
       </w:rPr>
     </w:lvl>
   </w:abstractNum>
-  <w:abstractNum w:abstractNumId="16" w15:restartNumberingAfterBreak="0">
+  <w:abstractNum w:abstractNumId="17" w15:restartNumberingAfterBreak="0">
     <w:nsid w:val="700F3378"/>
     <w:multiLevelType w:val="multilevel"/>
     <w:tmpl w:val="67DE0BDC"/>
@@ -4078,7 +4344,7 @@
       </w:rPr>
     </w:lvl>
   </w:abstractNum>
-  <w:abstractNum w:abstractNumId="17" w15:restartNumberingAfterBreak="0">
+  <w:abstractNum w:abstractNumId="18" w15:restartNumberingAfterBreak="0">
     <w:nsid w:val="72712043"/>
     <w:multiLevelType w:val="multilevel"/>
     <w:tmpl w:val="AF828A20"/>
@@ -4227,7 +4493,7 @@
       </w:rPr>
     </w:lvl>
   </w:abstractNum>
-  <w:abstractNum w:abstractNumId="18" w15:restartNumberingAfterBreak="0">
+  <w:abstractNum w:abstractNumId="19" w15:restartNumberingAfterBreak="0">
     <w:nsid w:val="769623B2"/>
     <w:multiLevelType w:val="multilevel"/>
     <w:tmpl w:val="390E1B60"/>
@@ -4376,7 +4642,7 @@
       </w:rPr>
     </w:lvl>
   </w:abstractNum>
-  <w:abstractNum w:abstractNumId="19" w15:restartNumberingAfterBreak="0">
+  <w:abstractNum w:abstractNumId="20" w15:restartNumberingAfterBreak="0">
     <w:nsid w:val="778614D9"/>
     <w:multiLevelType w:val="multilevel"/>
     <w:tmpl w:val="1ED89ED6"/>
@@ -4525,7 +4791,7 @@
       </w:rPr>
     </w:lvl>
   </w:abstractNum>
-  <w:abstractNum w:abstractNumId="20" w15:restartNumberingAfterBreak="0">
+  <w:abstractNum w:abstractNumId="21" w15:restartNumberingAfterBreak="0">
     <w:nsid w:val="77EA15ED"/>
     <w:multiLevelType w:val="multilevel"/>
     <w:tmpl w:val="BA389194"/>
@@ -4675,67 +4941,70 @@
     </w:lvl>
   </w:abstractNum>
   <w:num w:numId="1" w16cid:durableId="2111391258">
+    <w:abstractNumId w:val="8"/>
+  </w:num>
+  <w:num w:numId="2" w16cid:durableId="1176503592">
+    <w:abstractNumId w:val="6"/>
+  </w:num>
+  <w:num w:numId="3" w16cid:durableId="1467049179">
+    <w:abstractNumId w:val="3"/>
+  </w:num>
+  <w:num w:numId="4" w16cid:durableId="1032462691">
+    <w:abstractNumId w:val="18"/>
+  </w:num>
+  <w:num w:numId="5" w16cid:durableId="1694257871">
+    <w:abstractNumId w:val="4"/>
+  </w:num>
+  <w:num w:numId="6" w16cid:durableId="151944671">
+    <w:abstractNumId w:val="2"/>
+  </w:num>
+  <w:num w:numId="7" w16cid:durableId="898631973">
+    <w:abstractNumId w:val="10"/>
+  </w:num>
+  <w:num w:numId="8" w16cid:durableId="523323087">
+    <w:abstractNumId w:val="17"/>
+  </w:num>
+  <w:num w:numId="9" w16cid:durableId="27873493">
+    <w:abstractNumId w:val="12"/>
+  </w:num>
+  <w:num w:numId="10" w16cid:durableId="1393233006">
+    <w:abstractNumId w:val="13"/>
+  </w:num>
+  <w:num w:numId="11" w16cid:durableId="661814124">
+    <w:abstractNumId w:val="21"/>
+  </w:num>
+  <w:num w:numId="12" w16cid:durableId="948707057">
+    <w:abstractNumId w:val="9"/>
+  </w:num>
+  <w:num w:numId="13" w16cid:durableId="610862269">
+    <w:abstractNumId w:val="11"/>
+  </w:num>
+  <w:num w:numId="14" w16cid:durableId="2007322885">
+    <w:abstractNumId w:val="20"/>
+  </w:num>
+  <w:num w:numId="15" w16cid:durableId="967854164">
+    <w:abstractNumId w:val="16"/>
+  </w:num>
+  <w:num w:numId="16" w16cid:durableId="1383754547">
+    <w:abstractNumId w:val="19"/>
+  </w:num>
+  <w:num w:numId="17" w16cid:durableId="657150164">
+    <w:abstractNumId w:val="15"/>
+  </w:num>
+  <w:num w:numId="18" w16cid:durableId="703794145">
     <w:abstractNumId w:val="7"/>
   </w:num>
-  <w:num w:numId="2" w16cid:durableId="1176503592">
-    <w:abstractNumId w:val="5"/>
-  </w:num>
-  <w:num w:numId="3" w16cid:durableId="1467049179">
-    <w:abstractNumId w:val="2"/>
-  </w:num>
-  <w:num w:numId="4" w16cid:durableId="1032462691">
-    <w:abstractNumId w:val="17"/>
-  </w:num>
-  <w:num w:numId="5" w16cid:durableId="1694257871">
-    <w:abstractNumId w:val="3"/>
-  </w:num>
-  <w:num w:numId="6" w16cid:durableId="151944671">
-    <w:abstractNumId w:val="1"/>
-  </w:num>
-  <w:num w:numId="7" w16cid:durableId="898631973">
-    <w:abstractNumId w:val="9"/>
-  </w:num>
-  <w:num w:numId="8" w16cid:durableId="523323087">
-    <w:abstractNumId w:val="16"/>
-  </w:num>
-  <w:num w:numId="9" w16cid:durableId="27873493">
-    <w:abstractNumId w:val="11"/>
-  </w:num>
-  <w:num w:numId="10" w16cid:durableId="1393233006">
-    <w:abstractNumId w:val="12"/>
-  </w:num>
-  <w:num w:numId="11" w16cid:durableId="661814124">
-    <w:abstractNumId w:val="20"/>
-  </w:num>
-  <w:num w:numId="12" w16cid:durableId="948707057">
-    <w:abstractNumId w:val="8"/>
-  </w:num>
-  <w:num w:numId="13" w16cid:durableId="610862269">
-    <w:abstractNumId w:val="10"/>
-  </w:num>
-  <w:num w:numId="14" w16cid:durableId="2007322885">
-    <w:abstractNumId w:val="19"/>
-  </w:num>
-  <w:num w:numId="15" w16cid:durableId="967854164">
-    <w:abstractNumId w:val="15"/>
-  </w:num>
-  <w:num w:numId="16" w16cid:durableId="1383754547">
-    <w:abstractNumId w:val="18"/>
-  </w:num>
-  <w:num w:numId="17" w16cid:durableId="657150164">
+  <w:num w:numId="19" w16cid:durableId="1115294319">
     <w:abstractNumId w:val="14"/>
-  </w:num>
-  <w:num w:numId="18" w16cid:durableId="703794145">
-    <w:abstractNumId w:val="6"/>
-  </w:num>
-  <w:num w:numId="19" w16cid:durableId="1115294319">
-    <w:abstractNumId w:val="13"/>
   </w:num>
   <w:num w:numId="20" w16cid:durableId="1411924332">
     <w:abstractNumId w:val="0"/>
   </w:num>
   <w:num w:numId="21" w16cid:durableId="757676651">
-    <w:abstractNumId w:val="4"/>
+    <w:abstractNumId w:val="5"/>
+  </w:num>
+  <w:num w:numId="22" w16cid:durableId="1686327881">
+    <w:abstractNumId w:val="1"/>
   </w:num>
 </w:numbering>
 </file>
@@ -5346,6 +5615,7 @@
   <w:style w:type="character" w:default="1" w:styleId="Fontepargpadro">
     <w:name w:val="Default Paragraph Font"/>
     <w:uiPriority w:val="1"/>
+    <w:semiHidden/>
     <w:unhideWhenUsed/>
   </w:style>
   <w:style w:type="table" w:default="1" w:styleId="Tabelanormal">

</xml_diff>